<commit_message>
Update README File to include format required
Add Learning Takeaways and References.
</commit_message>
<xml_diff>
--- a/Readme.docx
+++ b/Readme.docx
@@ -153,7 +153,7 @@
         <w:pStyle w:val="Heading1"/>
       </w:pPr>
       <w:r>
-        <w:t xml:space="preserve">Getting started </w:t>
+        <w:t>Getting started</w:t>
       </w:r>
     </w:p>
     <w:p>
@@ -225,21 +225,12 @@
       <w:r>
         <w:t xml:space="preserve">Execute the “main.exe” formed using the command – </w:t>
       </w:r>
-      <w:proofErr w:type="gramStart"/>
       <w:r>
         <w:rPr>
           <w:b/>
           <w:bCs/>
         </w:rPr>
-        <w:t>“./</w:t>
-      </w:r>
-      <w:proofErr w:type="gramEnd"/>
-      <w:r>
-        <w:rPr>
-          <w:b/>
-          <w:bCs/>
-        </w:rPr>
-        <w:t>main”</w:t>
+        <w:t>“./main”</w:t>
       </w:r>
       <w:r>
         <w:t>.</w:t>
@@ -623,15 +614,7 @@
         </w:numPr>
       </w:pPr>
       <w:r>
-        <w:t>CheckTimer function: It will take all the processes data in “</w:t>
-      </w:r>
-      <w:proofErr w:type="gramStart"/>
-      <w:r>
-        <w:t>std::</w:t>
-      </w:r>
-      <w:proofErr w:type="gramEnd"/>
-      <w:r>
-        <w:t>vector” format and will do the following task:</w:t>
+        <w:t>CheckTimer function: It will take all the processes data in “std::vector” format and will do the following task:</w:t>
       </w:r>
     </w:p>
     <w:p>
@@ -963,12 +946,104 @@
         <w:t>By integrating these technologies, the project achieves a high level of performance, reliability, and user engagement.</w:t>
       </w:r>
     </w:p>
-    <w:p/>
     <w:p>
       <w:pPr>
         <w:pStyle w:val="Heading1"/>
       </w:pPr>
       <w:r>
+        <w:t>Learning Takeaways</w:t>
+      </w:r>
+    </w:p>
+    <w:p>
+      <w:r>
+        <w:t>Working on this CPU Scheduler project has provided numerous valuable insights and skills, including:</w:t>
+      </w:r>
+    </w:p>
+    <w:p>
+      <w:r>
+        <w:rPr>
+          <w:b/>
+          <w:bCs/>
+        </w:rPr>
+        <w:t>Understanding of CPU Scheduling Algorithms</w:t>
+      </w:r>
+      <w:r>
+        <w:t>: Gaining in-depth knowledge of various CPU scheduling algorithms such as First</w:t>
+      </w:r>
+      <w:r>
+        <w:t xml:space="preserve"> </w:t>
+      </w:r>
+      <w:r>
+        <w:t>Come</w:t>
+      </w:r>
+      <w:r>
+        <w:t xml:space="preserve"> </w:t>
+      </w:r>
+      <w:r>
+        <w:t>First</w:t>
+      </w:r>
+      <w:r>
+        <w:t xml:space="preserve"> </w:t>
+      </w:r>
+      <w:r>
+        <w:t>Serve (FCFS), Shortest Job Next (SJN), Round Robin (RR), and Priority Scheduling. This includes understanding their mechanisms, advantages, disadvantages, and appropriate use cases.</w:t>
+      </w:r>
+    </w:p>
+    <w:p>
+      <w:r>
+        <w:rPr>
+          <w:b/>
+          <w:bCs/>
+        </w:rPr>
+        <w:t>Proficiency in C++ Programming</w:t>
+      </w:r>
+      <w:r>
+        <w:t>: Enhancing proficiency in C++ by implementing complex scheduling algorithms and handling system-level programming tasks. This project has reinforced object-oriented programming concepts, memory management, and efficient data structures.</w:t>
+      </w:r>
+    </w:p>
+    <w:p>
+      <w:r>
+        <w:rPr>
+          <w:b/>
+          <w:bCs/>
+        </w:rPr>
+        <w:t>Graphics Programming with SFML</w:t>
+      </w:r>
+      <w:r>
+        <w:t xml:space="preserve">: </w:t>
+      </w:r>
+      <w:r>
+        <w:t xml:space="preserve">The entirely new skill that I learn in this project. </w:t>
+      </w:r>
+      <w:r>
+        <w:t>Acquiring skills in graphics programming using the Simple and Fast Multimedia Library (SFML). Learning how to create interactive and dynamic visualizations, such as the Gantt chart, to represent scheduling processes effectively.</w:t>
+      </w:r>
+    </w:p>
+    <w:p>
+      <w:r>
+        <w:rPr>
+          <w:b/>
+          <w:bCs/>
+        </w:rPr>
+        <w:t>Debugging and Performance Optimization</w:t>
+      </w:r>
+      <w:r>
+        <w:rPr>
+          <w:b/>
+          <w:bCs/>
+        </w:rPr>
+        <w:t>:</w:t>
+      </w:r>
+      <w:r>
+        <w:t xml:space="preserve"> Gaining experience in debugging complex systems and optimizing performance. Learning to use various tools and techniques to identify and resolve bottlenecks, ensuring the scheduler operates efficiently under different load conditions.</w:t>
+      </w:r>
+    </w:p>
+    <w:p>
+      <w:pPr>
+        <w:pStyle w:val="Heading1"/>
+      </w:pPr>
+      <w:r>
+        <w:lastRenderedPageBreak/>
         <w:t>Modifications in Future</w:t>
       </w:r>
     </w:p>
@@ -1026,19 +1101,52 @@
         <w:t xml:space="preserve"> </w:t>
       </w:r>
       <w:r>
-        <w:t xml:space="preserve">If the range of priorities of the process available in the system at this moment is greater than some threshold value, then priority scheduling can be done to schedule them. But if lesser, then </w:t>
-      </w:r>
-      <w:proofErr w:type="gramStart"/>
-      <w:r>
-        <w:t>Round</w:t>
-      </w:r>
-      <w:proofErr w:type="gramEnd"/>
-      <w:r>
-        <w:t xml:space="preserve"> robin can be applied to improve on the </w:t>
+        <w:t xml:space="preserve">If the range of priorities of the process available in the system at this moment is greater than some threshold value, then priority scheduling can be done to schedule them. But if lesser, then Round robin can be applied to improve on the </w:t>
       </w:r>
       <w:r>
         <w:t>responsiveness of the system having nearly same priority process.</w:t>
       </w:r>
+    </w:p>
+    <w:p>
+      <w:pPr>
+        <w:pStyle w:val="Heading1"/>
+      </w:pPr>
+      <w:r>
+        <w:t>Resources and References</w:t>
+      </w:r>
+    </w:p>
+    <w:p>
+      <w:hyperlink r:id="rId9" w:history="1">
+        <w:r>
+          <w:rPr>
+            <w:rStyle w:val="Hyperlink"/>
+            <w:color w:val="auto"/>
+          </w:rPr>
+          <w:t>https://www.sfml-dev.org/tutorials/2.6/start-linux.php</w:t>
+        </w:r>
+      </w:hyperlink>
+    </w:p>
+    <w:p>
+      <w:hyperlink r:id="rId10" w:history="1">
+        <w:r>
+          <w:rPr>
+            <w:rStyle w:val="Hyperlink"/>
+            <w:color w:val="auto"/>
+          </w:rPr>
+          <w:t>https://www.youtube.com/playlist?list=PLlrATfBNZ98dudnM48yfGUldqGD0S4FFb</w:t>
+        </w:r>
+      </w:hyperlink>
+    </w:p>
+    <w:p>
+      <w:hyperlink r:id="rId11" w:history="1">
+        <w:r>
+          <w:rPr>
+            <w:rStyle w:val="Hyperlink"/>
+            <w:color w:val="auto"/>
+          </w:rPr>
+          <w:t>https://www.studytonight.com/operating-system/cpu-scheduling</w:t>
+        </w:r>
+      </w:hyperlink>
     </w:p>
     <w:p/>
     <w:sectPr>
@@ -1056,7 +1164,7 @@
   <w:abstractNum w:abstractNumId="0" w15:restartNumberingAfterBreak="0">
     <w:nsid w:val="0108301E"/>
     <w:multiLevelType w:val="hybridMultilevel"/>
-    <w:tmpl w:val="B2505372"/>
+    <w:tmpl w:val="A16C2FBE"/>
     <w:lvl w:ilvl="0" w:tplc="F0907366">
       <w:start w:val="1"/>
       <w:numFmt w:val="lowerLetter"/>
@@ -1087,7 +1195,7 @@
         <w:ind w:left="2520" w:hanging="180"/>
       </w:pPr>
     </w:lvl>
-    <w:lvl w:ilvl="3" w:tplc="4009000F" w:tentative="1">
+    <w:lvl w:ilvl="3" w:tplc="EE2A4AA2">
       <w:start w:val="1"/>
       <w:numFmt w:val="decimal"/>
       <w:lvlText w:val="%4."/>
@@ -1095,6 +1203,9 @@
       <w:pPr>
         <w:ind w:left="3240" w:hanging="360"/>
       </w:pPr>
+      <w:rPr>
+        <w:rFonts w:hint="default"/>
+      </w:rPr>
     </w:lvl>
     <w:lvl w:ilvl="4" w:tplc="40090019" w:tentative="1">
       <w:start w:val="1"/>
@@ -1609,6 +1720,208 @@
       <w:pPr>
         <w:ind w:left="6480" w:hanging="180"/>
       </w:pPr>
+    </w:lvl>
+  </w:abstractNum>
+  <w:abstractNum w:abstractNumId="6" w15:restartNumberingAfterBreak="0">
+    <w:nsid w:val="66435B43"/>
+    <w:multiLevelType w:val="hybridMultilevel"/>
+    <w:tmpl w:val="613A6816"/>
+    <w:lvl w:ilvl="0" w:tplc="4009000F">
+      <w:start w:val="1"/>
+      <w:numFmt w:val="decimal"/>
+      <w:lvlText w:val="%1."/>
+      <w:lvlJc w:val="left"/>
+      <w:pPr>
+        <w:ind w:left="720" w:hanging="360"/>
+      </w:pPr>
+      <w:rPr>
+        <w:rFonts w:hint="default"/>
+      </w:rPr>
+    </w:lvl>
+    <w:lvl w:ilvl="1" w:tplc="40090019" w:tentative="1">
+      <w:start w:val="1"/>
+      <w:numFmt w:val="lowerLetter"/>
+      <w:lvlText w:val="%2."/>
+      <w:lvlJc w:val="left"/>
+      <w:pPr>
+        <w:ind w:left="1440" w:hanging="360"/>
+      </w:pPr>
+    </w:lvl>
+    <w:lvl w:ilvl="2" w:tplc="4009001B" w:tentative="1">
+      <w:start w:val="1"/>
+      <w:numFmt w:val="lowerRoman"/>
+      <w:lvlText w:val="%3."/>
+      <w:lvlJc w:val="right"/>
+      <w:pPr>
+        <w:ind w:left="2160" w:hanging="180"/>
+      </w:pPr>
+    </w:lvl>
+    <w:lvl w:ilvl="3" w:tplc="4009000F" w:tentative="1">
+      <w:start w:val="1"/>
+      <w:numFmt w:val="decimal"/>
+      <w:lvlText w:val="%4."/>
+      <w:lvlJc w:val="left"/>
+      <w:pPr>
+        <w:ind w:left="2880" w:hanging="360"/>
+      </w:pPr>
+    </w:lvl>
+    <w:lvl w:ilvl="4" w:tplc="40090019" w:tentative="1">
+      <w:start w:val="1"/>
+      <w:numFmt w:val="lowerLetter"/>
+      <w:lvlText w:val="%5."/>
+      <w:lvlJc w:val="left"/>
+      <w:pPr>
+        <w:ind w:left="3600" w:hanging="360"/>
+      </w:pPr>
+    </w:lvl>
+    <w:lvl w:ilvl="5" w:tplc="4009001B" w:tentative="1">
+      <w:start w:val="1"/>
+      <w:numFmt w:val="lowerRoman"/>
+      <w:lvlText w:val="%6."/>
+      <w:lvlJc w:val="right"/>
+      <w:pPr>
+        <w:ind w:left="4320" w:hanging="180"/>
+      </w:pPr>
+    </w:lvl>
+    <w:lvl w:ilvl="6" w:tplc="4009000F" w:tentative="1">
+      <w:start w:val="1"/>
+      <w:numFmt w:val="decimal"/>
+      <w:lvlText w:val="%7."/>
+      <w:lvlJc w:val="left"/>
+      <w:pPr>
+        <w:ind w:left="5040" w:hanging="360"/>
+      </w:pPr>
+    </w:lvl>
+    <w:lvl w:ilvl="7" w:tplc="40090019" w:tentative="1">
+      <w:start w:val="1"/>
+      <w:numFmt w:val="lowerLetter"/>
+      <w:lvlText w:val="%8."/>
+      <w:lvlJc w:val="left"/>
+      <w:pPr>
+        <w:ind w:left="5760" w:hanging="360"/>
+      </w:pPr>
+    </w:lvl>
+    <w:lvl w:ilvl="8" w:tplc="4009001B" w:tentative="1">
+      <w:start w:val="1"/>
+      <w:numFmt w:val="lowerRoman"/>
+      <w:lvlText w:val="%9."/>
+      <w:lvlJc w:val="right"/>
+      <w:pPr>
+        <w:ind w:left="6480" w:hanging="180"/>
+      </w:pPr>
+    </w:lvl>
+  </w:abstractNum>
+  <w:abstractNum w:abstractNumId="7" w15:restartNumberingAfterBreak="0">
+    <w:nsid w:val="66A80E5E"/>
+    <w:multiLevelType w:val="hybridMultilevel"/>
+    <w:tmpl w:val="E938B050"/>
+    <w:lvl w:ilvl="0" w:tplc="F20C4406">
+      <w:start w:val="1"/>
+      <w:numFmt w:val="bullet"/>
+      <w:lvlText w:val="-"/>
+      <w:lvlJc w:val="left"/>
+      <w:pPr>
+        <w:ind w:left="720" w:hanging="360"/>
+      </w:pPr>
+      <w:rPr>
+        <w:rFonts w:ascii="Aptos" w:eastAsiaTheme="minorEastAsia" w:hAnsi="Aptos" w:cstheme="minorBidi" w:hint="default"/>
+      </w:rPr>
+    </w:lvl>
+    <w:lvl w:ilvl="1" w:tplc="40090003" w:tentative="1">
+      <w:start w:val="1"/>
+      <w:numFmt w:val="bullet"/>
+      <w:lvlText w:val="o"/>
+      <w:lvlJc w:val="left"/>
+      <w:pPr>
+        <w:ind w:left="1440" w:hanging="360"/>
+      </w:pPr>
+      <w:rPr>
+        <w:rFonts w:ascii="Courier New" w:hAnsi="Courier New" w:cs="Courier New" w:hint="default"/>
+      </w:rPr>
+    </w:lvl>
+    <w:lvl w:ilvl="2" w:tplc="40090005" w:tentative="1">
+      <w:start w:val="1"/>
+      <w:numFmt w:val="bullet"/>
+      <w:lvlText w:val=""/>
+      <w:lvlJc w:val="left"/>
+      <w:pPr>
+        <w:ind w:left="2160" w:hanging="360"/>
+      </w:pPr>
+      <w:rPr>
+        <w:rFonts w:ascii="Wingdings" w:hAnsi="Wingdings" w:hint="default"/>
+      </w:rPr>
+    </w:lvl>
+    <w:lvl w:ilvl="3" w:tplc="40090001" w:tentative="1">
+      <w:start w:val="1"/>
+      <w:numFmt w:val="bullet"/>
+      <w:lvlText w:val=""/>
+      <w:lvlJc w:val="left"/>
+      <w:pPr>
+        <w:ind w:left="2880" w:hanging="360"/>
+      </w:pPr>
+      <w:rPr>
+        <w:rFonts w:ascii="Symbol" w:hAnsi="Symbol" w:hint="default"/>
+      </w:rPr>
+    </w:lvl>
+    <w:lvl w:ilvl="4" w:tplc="40090003" w:tentative="1">
+      <w:start w:val="1"/>
+      <w:numFmt w:val="bullet"/>
+      <w:lvlText w:val="o"/>
+      <w:lvlJc w:val="left"/>
+      <w:pPr>
+        <w:ind w:left="3600" w:hanging="360"/>
+      </w:pPr>
+      <w:rPr>
+        <w:rFonts w:ascii="Courier New" w:hAnsi="Courier New" w:cs="Courier New" w:hint="default"/>
+      </w:rPr>
+    </w:lvl>
+    <w:lvl w:ilvl="5" w:tplc="40090005" w:tentative="1">
+      <w:start w:val="1"/>
+      <w:numFmt w:val="bullet"/>
+      <w:lvlText w:val=""/>
+      <w:lvlJc w:val="left"/>
+      <w:pPr>
+        <w:ind w:left="4320" w:hanging="360"/>
+      </w:pPr>
+      <w:rPr>
+        <w:rFonts w:ascii="Wingdings" w:hAnsi="Wingdings" w:hint="default"/>
+      </w:rPr>
+    </w:lvl>
+    <w:lvl w:ilvl="6" w:tplc="40090001" w:tentative="1">
+      <w:start w:val="1"/>
+      <w:numFmt w:val="bullet"/>
+      <w:lvlText w:val=""/>
+      <w:lvlJc w:val="left"/>
+      <w:pPr>
+        <w:ind w:left="5040" w:hanging="360"/>
+      </w:pPr>
+      <w:rPr>
+        <w:rFonts w:ascii="Symbol" w:hAnsi="Symbol" w:hint="default"/>
+      </w:rPr>
+    </w:lvl>
+    <w:lvl w:ilvl="7" w:tplc="40090003" w:tentative="1">
+      <w:start w:val="1"/>
+      <w:numFmt w:val="bullet"/>
+      <w:lvlText w:val="o"/>
+      <w:lvlJc w:val="left"/>
+      <w:pPr>
+        <w:ind w:left="5760" w:hanging="360"/>
+      </w:pPr>
+      <w:rPr>
+        <w:rFonts w:ascii="Courier New" w:hAnsi="Courier New" w:cs="Courier New" w:hint="default"/>
+      </w:rPr>
+    </w:lvl>
+    <w:lvl w:ilvl="8" w:tplc="40090005" w:tentative="1">
+      <w:start w:val="1"/>
+      <w:numFmt w:val="bullet"/>
+      <w:lvlText w:val=""/>
+      <w:lvlJc w:val="left"/>
+      <w:pPr>
+        <w:ind w:left="6480" w:hanging="360"/>
+      </w:pPr>
+      <w:rPr>
+        <w:rFonts w:ascii="Wingdings" w:hAnsi="Wingdings" w:hint="default"/>
+      </w:rPr>
     </w:lvl>
   </w:abstractNum>
   <w:num w:numId="1" w16cid:durableId="1316685365">
@@ -1628,6 +1941,12 @@
   </w:num>
   <w:num w:numId="6" w16cid:durableId="750195607">
     <w:abstractNumId w:val="5"/>
+  </w:num>
+  <w:num w:numId="7" w16cid:durableId="1258174922">
+    <w:abstractNumId w:val="6"/>
+  </w:num>
+  <w:num w:numId="8" w16cid:durableId="769861550">
+    <w:abstractNumId w:val="7"/>
   </w:num>
 </w:numbering>
 </file>
@@ -2559,6 +2878,29 @@
       <w:spacing w:val="5"/>
     </w:rPr>
   </w:style>
+  <w:style w:type="character" w:styleId="Hyperlink">
+    <w:name w:val="Hyperlink"/>
+    <w:basedOn w:val="DefaultParagraphFont"/>
+    <w:uiPriority w:val="99"/>
+    <w:unhideWhenUsed/>
+    <w:rsid w:val="00B81748"/>
+    <w:rPr>
+      <w:color w:val="467886" w:themeColor="hyperlink"/>
+      <w:u w:val="single"/>
+    </w:rPr>
+  </w:style>
+  <w:style w:type="character" w:styleId="UnresolvedMention">
+    <w:name w:val="Unresolved Mention"/>
+    <w:basedOn w:val="DefaultParagraphFont"/>
+    <w:uiPriority w:val="99"/>
+    <w:semiHidden/>
+    <w:unhideWhenUsed/>
+    <w:rsid w:val="00B81748"/>
+    <w:rPr>
+      <w:color w:val="605E5C"/>
+      <w:shd w:val="clear" w:color="auto" w:fill="E1DFDD"/>
+    </w:rPr>
+  </w:style>
 </w:styles>
 </file>
 

</xml_diff>